<commit_message>
Atualização nas Histórias do Final Pizza
</commit_message>
<xml_diff>
--- a/Assets/História - Final Pizza/Histórias do Final Pizza.docx
+++ b/Assets/História - Final Pizza/Histórias do Final Pizza.docx
@@ -19,27 +19,7 @@
           <w:sz w:val="32"/>
           <w:szCs w:val="24"/>
         </w:rPr>
-        <w:t xml:space="preserve">História da </w:t>
-      </w:r>
-      <w:proofErr w:type="gramStart"/>
-      <w:r>
-        <w:rPr>
-          <w:rFonts w:ascii="Arial" w:hAnsi="Arial" w:cs="Arial"/>
-          <w:b/>
-          <w:sz w:val="32"/>
-          <w:szCs w:val="24"/>
-        </w:rPr>
-        <w:t>A</w:t>
-      </w:r>
-      <w:proofErr w:type="gramEnd"/>
-      <w:r>
-        <w:rPr>
-          <w:rFonts w:ascii="Arial" w:hAnsi="Arial" w:cs="Arial"/>
-          <w:b/>
-          <w:sz w:val="32"/>
-          <w:szCs w:val="24"/>
-        </w:rPr>
-        <w:t xml:space="preserve"> Pizzaria</w:t>
+        <w:t>História da A Pizzaria</w:t>
       </w:r>
     </w:p>
     <w:p>
@@ -59,7 +39,15 @@
           <w:sz w:val="24"/>
           <w:szCs w:val="24"/>
         </w:rPr>
-        <w:t xml:space="preserve">Ano 2080, um visionário espacial que já estava enjoado de viajar pelos mundos em busca de aventuras, resolve fundar uma pizzaria após todo conhecimento que obteve em suas missões. Sua receita dá absolutamente certo, tornando sua pizza conhecida por ser a melhor pizza do universo! </w:t>
+        <w:t>Ano 2141</w:t>
+      </w:r>
+      <w:r>
+        <w:rPr>
+          <w:rFonts w:ascii="Arial" w:hAnsi="Arial" w:cs="Arial"/>
+          <w:sz w:val="24"/>
+          <w:szCs w:val="24"/>
+        </w:rPr>
+        <w:t xml:space="preserve">, um visionário espacial que já estava enjoado de viajar pelos mundos em busca de aventuras, resolve fundar uma pizzaria após todo conhecimento que obteve em suas missões. Sua receita dá absolutamente certo, tornando sua pizza conhecida por ser a melhor pizza do universo! </w:t>
       </w:r>
     </w:p>
     <w:p>
@@ -79,7 +67,39 @@
           <w:sz w:val="24"/>
           <w:szCs w:val="24"/>
         </w:rPr>
-        <w:t>Ele precisava de um funcionário excepcional para realizar suas entregas, pois o mesmo deveria ter que enfrentar diferentes seres e perigos para proteger essa pizza deliciosamente saborosa. Após um longo tempo de seleção, eis que surge Bob, um extraterrestre bem estranho com algumas habilidades extraordinárias!</w:t>
+        <w:t>Ele precisava de um funcionário excepcional para realizar suas entregas, pois o mesmo ter</w:t>
+      </w:r>
+      <w:r>
+        <w:rPr>
+          <w:rFonts w:ascii="Arial" w:hAnsi="Arial" w:cs="Arial"/>
+          <w:sz w:val="24"/>
+          <w:szCs w:val="24"/>
+        </w:rPr>
+        <w:t>ia</w:t>
+      </w:r>
+      <w:r>
+        <w:rPr>
+          <w:rFonts w:ascii="Arial" w:hAnsi="Arial" w:cs="Arial"/>
+          <w:sz w:val="24"/>
+          <w:szCs w:val="24"/>
+        </w:rPr>
+        <w:t xml:space="preserve"> </w:t>
+      </w:r>
+      <w:r>
+        <w:rPr>
+          <w:rFonts w:ascii="Arial" w:hAnsi="Arial" w:cs="Arial"/>
+          <w:sz w:val="24"/>
+          <w:szCs w:val="24"/>
+        </w:rPr>
+        <w:t>de</w:t>
+      </w:r>
+      <w:r>
+        <w:rPr>
+          <w:rFonts w:ascii="Arial" w:hAnsi="Arial" w:cs="Arial"/>
+          <w:sz w:val="24"/>
+          <w:szCs w:val="24"/>
+        </w:rPr>
+        <w:t xml:space="preserve"> enfrentar diferentes seres e perigos para proteger essa pizza deliciosamente saborosa. Após um longo tempo de seleção, eis que surge Bob, um extraterrestre bem estranho com algumas habilidades extraordinárias!</w:t>
       </w:r>
     </w:p>
     <w:p>
@@ -129,43 +149,71 @@
           <w:sz w:val="24"/>
           <w:szCs w:val="24"/>
         </w:rPr>
-        <w:t xml:space="preserve">Bob é um extraterrestre da raça XXX bem conhecida por suas grandes tecnologias. Ele nasceu em 2069 e começou a viver com o seu avô aos </w:t>
-      </w:r>
-      <w:proofErr w:type="gramStart"/>
-      <w:r>
-        <w:rPr>
-          <w:rFonts w:ascii="Arial" w:hAnsi="Arial" w:cs="Arial"/>
-          <w:sz w:val="24"/>
-          <w:szCs w:val="24"/>
-        </w:rPr>
-        <w:t>5</w:t>
-      </w:r>
-      <w:proofErr w:type="gramEnd"/>
-      <w:r>
-        <w:rPr>
-          <w:rFonts w:ascii="Arial" w:hAnsi="Arial" w:cs="Arial"/>
-          <w:sz w:val="24"/>
-          <w:szCs w:val="24"/>
-        </w:rPr>
-        <w:t xml:space="preserve"> anos, após o desaparecimento de seus pais. Quando completou 15 anos resolveu ajudar seu avô com as despesas de casa, a partir de então ele começou a trabalhar e se aventurar para </w:t>
-      </w:r>
-      <w:proofErr w:type="gramStart"/>
-      <w:r>
-        <w:rPr>
-          <w:rFonts w:ascii="Arial" w:hAnsi="Arial" w:cs="Arial"/>
-          <w:sz w:val="24"/>
-          <w:szCs w:val="24"/>
-        </w:rPr>
-        <w:t>A Pizzaria como entregador da pizza mais saborosa do universo</w:t>
-      </w:r>
-      <w:proofErr w:type="gramEnd"/>
-      <w:r>
-        <w:rPr>
-          <w:rFonts w:ascii="Arial" w:hAnsi="Arial" w:cs="Arial"/>
-          <w:sz w:val="24"/>
-          <w:szCs w:val="24"/>
-        </w:rPr>
-        <w:t>, afinal somente ele tinha as habilidades necessárias para este cargo. Ao assumir esta função, Bob já sabia dos riscos que poderia correr e dos desafios que iria encontrar para e</w:t>
+        <w:t xml:space="preserve">Bob é um extraterrestre da raça </w:t>
+      </w:r>
+      <w:r>
+        <w:rPr>
+          <w:rFonts w:ascii="Arial" w:hAnsi="Arial" w:cs="Arial"/>
+          <w:sz w:val="24"/>
+          <w:szCs w:val="24"/>
+        </w:rPr>
+        <w:t>Zetagrin</w:t>
+      </w:r>
+      <w:r>
+        <w:rPr>
+          <w:rFonts w:ascii="Arial" w:hAnsi="Arial" w:cs="Arial"/>
+          <w:sz w:val="24"/>
+          <w:szCs w:val="24"/>
+        </w:rPr>
+        <w:t xml:space="preserve"> bem conhecida por suas grandes tecnologias. Ele nasceu em 2</w:t>
+      </w:r>
+      <w:r>
+        <w:rPr>
+          <w:rFonts w:ascii="Arial" w:hAnsi="Arial" w:cs="Arial"/>
+          <w:sz w:val="24"/>
+          <w:szCs w:val="24"/>
+        </w:rPr>
+        <w:t>126</w:t>
+      </w:r>
+      <w:r>
+        <w:rPr>
+          <w:rFonts w:ascii="Arial" w:hAnsi="Arial" w:cs="Arial"/>
+          <w:sz w:val="24"/>
+          <w:szCs w:val="24"/>
+        </w:rPr>
+        <w:t xml:space="preserve"> e começou a viver com o seu avô aos 5 anos, após o desaparecimento de seus pais. Quando completou 15 anos resolveu ajudar seu avô com as despesas de casa, a partir de então</w:t>
+      </w:r>
+      <w:r>
+        <w:rPr>
+          <w:rFonts w:ascii="Arial" w:hAnsi="Arial" w:cs="Arial"/>
+          <w:sz w:val="24"/>
+          <w:szCs w:val="24"/>
+        </w:rPr>
+        <w:t>,</w:t>
+      </w:r>
+      <w:r>
+        <w:rPr>
+          <w:rFonts w:ascii="Arial" w:hAnsi="Arial" w:cs="Arial"/>
+          <w:sz w:val="24"/>
+          <w:szCs w:val="24"/>
+        </w:rPr>
+        <w:t xml:space="preserve"> ele começou a trabalhar e se aventurar para A Pizzaria como entregador da pizza mais saborosa do universo, afinal</w:t>
+      </w:r>
+      <w:r>
+        <w:rPr>
+          <w:rFonts w:ascii="Arial" w:hAnsi="Arial" w:cs="Arial"/>
+          <w:sz w:val="24"/>
+          <w:szCs w:val="24"/>
+        </w:rPr>
+        <w:t>,</w:t>
+      </w:r>
+      <w:r>
+        <w:rPr>
+          <w:rFonts w:ascii="Arial" w:hAnsi="Arial" w:cs="Arial"/>
+          <w:sz w:val="24"/>
+          <w:szCs w:val="24"/>
+        </w:rPr>
+        <w:t xml:space="preserve"> somente ele tinha as habilidades necessárias para este cargo. Ao assumir esta função, Bob já sabia dos riscos que poderia correr e dos desafios que iria encontrar para e</w:t>
       </w:r>
       <w:r>
         <w:rPr>
@@ -193,43 +241,39 @@
           <w:sz w:val="24"/>
           <w:szCs w:val="24"/>
         </w:rPr>
-        <w:t xml:space="preserve">Utilizando a máscara criada por ele mesmo para poder respirar em outros planetas e suas armas customizadas, ele parte a cada dia para </w:t>
-      </w:r>
-      <w:proofErr w:type="gramStart"/>
-      <w:r>
-        <w:rPr>
-          <w:rFonts w:ascii="Arial" w:hAnsi="Arial" w:cs="Arial"/>
-          <w:sz w:val="24"/>
-          <w:szCs w:val="24"/>
-        </w:rPr>
-        <w:t>uma</w:t>
-      </w:r>
-      <w:proofErr w:type="gramEnd"/>
-      <w:r>
-        <w:rPr>
-          <w:rFonts w:ascii="Arial" w:hAnsi="Arial" w:cs="Arial"/>
-          <w:sz w:val="24"/>
-          <w:szCs w:val="24"/>
-        </w:rPr>
-        <w:t xml:space="preserve"> </w:t>
-      </w:r>
-      <w:proofErr w:type="gramStart"/>
-      <w:r>
-        <w:rPr>
-          <w:rFonts w:ascii="Arial" w:hAnsi="Arial" w:cs="Arial"/>
-          <w:sz w:val="24"/>
-          <w:szCs w:val="24"/>
-        </w:rPr>
-        <w:t>nova</w:t>
-      </w:r>
-      <w:proofErr w:type="gramEnd"/>
-      <w:r>
-        <w:rPr>
-          <w:rFonts w:ascii="Arial" w:hAnsi="Arial" w:cs="Arial"/>
-          <w:sz w:val="24"/>
-          <w:szCs w:val="24"/>
-        </w:rPr>
-        <w:t xml:space="preserve"> jornada de trabalho.</w:t>
+        <w:t>Utilizando a máscara criada por ele mesmo</w:t>
+      </w:r>
+      <w:r>
+        <w:rPr>
+          <w:rFonts w:ascii="Arial" w:hAnsi="Arial" w:cs="Arial"/>
+          <w:sz w:val="24"/>
+          <w:szCs w:val="24"/>
+        </w:rPr>
+        <w:t>,</w:t>
+      </w:r>
+      <w:r>
+        <w:rPr>
+          <w:rFonts w:ascii="Arial" w:hAnsi="Arial" w:cs="Arial"/>
+          <w:sz w:val="24"/>
+          <w:szCs w:val="24"/>
+        </w:rPr>
+        <w:t xml:space="preserve"> para poder respirar em outros planetas</w:t>
+      </w:r>
+      <w:r>
+        <w:rPr>
+          <w:rFonts w:ascii="Arial" w:hAnsi="Arial" w:cs="Arial"/>
+          <w:sz w:val="24"/>
+          <w:szCs w:val="24"/>
+        </w:rPr>
+        <w:t>,</w:t>
+      </w:r>
+      <w:r>
+        <w:rPr>
+          <w:rFonts w:ascii="Arial" w:hAnsi="Arial" w:cs="Arial"/>
+          <w:sz w:val="24"/>
+          <w:szCs w:val="24"/>
+        </w:rPr>
+        <w:t xml:space="preserve"> e suas armas customizadas, ele parte a cada dia para uma nova jornada de trabalho.</w:t>
       </w:r>
     </w:p>
     <w:p>
@@ -320,7 +364,25 @@
           <w:szCs w:val="24"/>
         </w:rPr>
         <w:lastRenderedPageBreak/>
-        <w:t>Fase 1 – Fábrica de Vulcões</w:t>
+        <w:t xml:space="preserve">Fase 1 – </w:t>
+      </w:r>
+      <w:r>
+        <w:rPr>
+          <w:rFonts w:ascii="Arial" w:hAnsi="Arial" w:cs="Arial"/>
+          <w:b/>
+          <w:sz w:val="32"/>
+          <w:szCs w:val="24"/>
+        </w:rPr>
+        <w:t>Indústria</w:t>
+      </w:r>
+      <w:r>
+        <w:rPr>
+          <w:rFonts w:ascii="Arial" w:hAnsi="Arial" w:cs="Arial"/>
+          <w:b/>
+          <w:sz w:val="32"/>
+          <w:szCs w:val="24"/>
+        </w:rPr>
+        <w:t xml:space="preserve"> de Vulcões</w:t>
       </w:r>
     </w:p>
     <w:p>
@@ -340,45 +402,7 @@
           <w:sz w:val="24"/>
           <w:szCs w:val="24"/>
         </w:rPr>
-        <w:t xml:space="preserve">A fábrica de vulcões </w:t>
-      </w:r>
-      <w:proofErr w:type="spellStart"/>
-      <w:r>
-        <w:rPr>
-          <w:rFonts w:ascii="Arial" w:hAnsi="Arial" w:cs="Arial"/>
-          <w:sz w:val="24"/>
-          <w:szCs w:val="24"/>
-        </w:rPr>
-        <w:t>Volcon</w:t>
-      </w:r>
-      <w:proofErr w:type="spellEnd"/>
-      <w:r>
-        <w:rPr>
-          <w:rFonts w:ascii="Arial" w:hAnsi="Arial" w:cs="Arial"/>
-          <w:sz w:val="24"/>
-          <w:szCs w:val="24"/>
-        </w:rPr>
-        <w:t xml:space="preserve">, que fica alocada no planeta </w:t>
-      </w:r>
-      <w:proofErr w:type="spellStart"/>
-      <w:proofErr w:type="gramStart"/>
-      <w:r>
-        <w:rPr>
-          <w:rFonts w:ascii="Arial" w:hAnsi="Arial" w:cs="Arial"/>
-          <w:sz w:val="24"/>
-          <w:szCs w:val="24"/>
-        </w:rPr>
-        <w:t>MarkXIII</w:t>
-      </w:r>
-      <w:proofErr w:type="spellEnd"/>
-      <w:proofErr w:type="gramEnd"/>
-      <w:r>
-        <w:rPr>
-          <w:rFonts w:ascii="Arial" w:hAnsi="Arial" w:cs="Arial"/>
-          <w:sz w:val="24"/>
-          <w:szCs w:val="24"/>
-        </w:rPr>
-        <w:t xml:space="preserve">, teve seu primeiro vulcão comercializado em 2137. Após muitos anos de estudos e desenvolvimento de diversas técnicas para o aprimoramento desses potentes geradores de energia, foram capazes de criar os mais variados tipos de vulcões, alguns até capazes de gerar energia para três mundos inteiros! </w:t>
+        <w:t xml:space="preserve">A fábrica de vulcões Volcon, que fica alocada no planeta MarkXIII, teve seu primeiro vulcão comercializado em 2137. Após muitos anos de estudos e desenvolvimento de diversas técnicas para o aprimoramento desses potentes geradores de energia, foram capazes de criar os mais variados tipos de vulcões, alguns até capazes de gerar energia para três mundos inteiros! </w:t>
       </w:r>
     </w:p>
     <w:p>
@@ -398,99 +422,55 @@
           <w:sz w:val="24"/>
           <w:szCs w:val="24"/>
         </w:rPr>
-        <w:t xml:space="preserve">As pesquisas foram iniciadas pela </w:t>
-      </w:r>
-      <w:proofErr w:type="spellStart"/>
-      <w:r>
-        <w:rPr>
-          <w:rFonts w:ascii="Arial" w:hAnsi="Arial" w:cs="Arial"/>
-          <w:sz w:val="24"/>
-          <w:szCs w:val="24"/>
-        </w:rPr>
-        <w:t>Moldavia</w:t>
-      </w:r>
-      <w:proofErr w:type="spellEnd"/>
-      <w:r>
-        <w:rPr>
-          <w:rFonts w:ascii="Arial" w:hAnsi="Arial" w:cs="Arial"/>
-          <w:sz w:val="24"/>
-          <w:szCs w:val="24"/>
-        </w:rPr>
-        <w:t xml:space="preserve"> em 2078 e foram de extrema importância para a grande alavancada na economia de diversos planetas que necessitavam de energia. Quem deu início a tudo foram os pesquisadores </w:t>
-      </w:r>
-      <w:proofErr w:type="spellStart"/>
-      <w:r>
-        <w:rPr>
-          <w:rFonts w:ascii="Arial" w:hAnsi="Arial" w:cs="Arial"/>
-          <w:sz w:val="24"/>
-          <w:szCs w:val="24"/>
-        </w:rPr>
-        <w:t>Zhargox</w:t>
-      </w:r>
-      <w:proofErr w:type="spellEnd"/>
-      <w:r>
-        <w:rPr>
-          <w:rFonts w:ascii="Arial" w:hAnsi="Arial" w:cs="Arial"/>
-          <w:sz w:val="24"/>
-          <w:szCs w:val="24"/>
-        </w:rPr>
-        <w:t xml:space="preserve"> e </w:t>
-      </w:r>
-      <w:proofErr w:type="spellStart"/>
-      <w:r>
-        <w:rPr>
-          <w:rFonts w:ascii="Arial" w:hAnsi="Arial" w:cs="Arial"/>
-          <w:sz w:val="24"/>
-          <w:szCs w:val="24"/>
-        </w:rPr>
-        <w:t>Yorkaxig</w:t>
-      </w:r>
-      <w:proofErr w:type="spellEnd"/>
-      <w:r>
-        <w:rPr>
-          <w:rFonts w:ascii="Arial" w:hAnsi="Arial" w:cs="Arial"/>
-          <w:sz w:val="24"/>
-          <w:szCs w:val="24"/>
-        </w:rPr>
-        <w:t xml:space="preserve">, seus bisnetos hoje vivem em </w:t>
-      </w:r>
-      <w:proofErr w:type="spellStart"/>
-      <w:proofErr w:type="gramStart"/>
-      <w:r>
-        <w:rPr>
-          <w:rFonts w:ascii="Arial" w:hAnsi="Arial" w:cs="Arial"/>
-          <w:sz w:val="24"/>
-          <w:szCs w:val="24"/>
-        </w:rPr>
-        <w:t>MarkXIII</w:t>
-      </w:r>
-      <w:proofErr w:type="spellEnd"/>
-      <w:proofErr w:type="gramEnd"/>
-      <w:r>
-        <w:rPr>
-          <w:rFonts w:ascii="Arial" w:hAnsi="Arial" w:cs="Arial"/>
-          <w:sz w:val="24"/>
-          <w:szCs w:val="24"/>
-        </w:rPr>
-        <w:t xml:space="preserve"> criando novas técnicas e produtos para </w:t>
-      </w:r>
-      <w:proofErr w:type="spellStart"/>
-      <w:r>
-        <w:rPr>
-          <w:rFonts w:ascii="Arial" w:hAnsi="Arial" w:cs="Arial"/>
-          <w:sz w:val="24"/>
-          <w:szCs w:val="24"/>
-        </w:rPr>
-        <w:t>Volcon</w:t>
-      </w:r>
-      <w:proofErr w:type="spellEnd"/>
-      <w:r>
-        <w:rPr>
-          <w:rFonts w:ascii="Arial" w:hAnsi="Arial" w:cs="Arial"/>
-          <w:sz w:val="24"/>
-          <w:szCs w:val="24"/>
-        </w:rPr>
-        <w:t xml:space="preserve">. </w:t>
+        <w:t>As pesquisas foram iniciada</w:t>
+      </w:r>
+      <w:r>
+        <w:rPr>
+          <w:rFonts w:ascii="Arial" w:hAnsi="Arial" w:cs="Arial"/>
+          <w:sz w:val="24"/>
+          <w:szCs w:val="24"/>
+        </w:rPr>
+        <w:t>s pela Moon</w:t>
+      </w:r>
+      <w:r>
+        <w:rPr>
+          <w:rFonts w:ascii="Arial" w:hAnsi="Arial" w:cs="Arial"/>
+          <w:sz w:val="24"/>
+          <w:szCs w:val="24"/>
+        </w:rPr>
+        <w:t>davia em 2078 e foram de extrema importância para a grande alavancada na economia de diversos planetas que necessitavam de energia. Quem deu início a tudo foram os p</w:t>
+      </w:r>
+      <w:r>
+        <w:rPr>
+          <w:rFonts w:ascii="Arial" w:hAnsi="Arial" w:cs="Arial"/>
+          <w:sz w:val="24"/>
+          <w:szCs w:val="24"/>
+        </w:rPr>
+        <w:t>esquisadores Zhargox e Yorkaxig.</w:t>
+      </w:r>
+      <w:r>
+        <w:rPr>
+          <w:rFonts w:ascii="Arial" w:hAnsi="Arial" w:cs="Arial"/>
+          <w:sz w:val="24"/>
+          <w:szCs w:val="24"/>
+        </w:rPr>
+        <w:t xml:space="preserve"> </w:t>
+      </w:r>
+      <w:r>
+        <w:rPr>
+          <w:rFonts w:ascii="Arial" w:hAnsi="Arial" w:cs="Arial"/>
+          <w:sz w:val="24"/>
+          <w:szCs w:val="24"/>
+        </w:rPr>
+        <w:t>S</w:t>
+      </w:r>
+      <w:r>
+        <w:rPr>
+          <w:rFonts w:ascii="Arial" w:hAnsi="Arial" w:cs="Arial"/>
+          <w:sz w:val="24"/>
+          <w:szCs w:val="24"/>
+        </w:rPr>
+        <w:t xml:space="preserve">eus bisnetos hoje vivem em MarkXIII criando novas técnicas e produtos para Volcon. </w:t>
       </w:r>
     </w:p>
     <w:p>
@@ -512,8 +492,6 @@
         </w:rPr>
         <w:t>Atualmente desenvolvem também robôs, mas não há certezas de que seus novos investimentos têm dado muito certo.</w:t>
       </w:r>
-      <w:bookmarkStart w:id="0" w:name="_GoBack"/>
-      <w:bookmarkEnd w:id="0"/>
     </w:p>
     <w:p>
       <w:pPr>
@@ -543,27 +521,7 @@
           <w:sz w:val="32"/>
           <w:szCs w:val="24"/>
         </w:rPr>
-        <w:t xml:space="preserve">Fase 2 – </w:t>
-      </w:r>
-      <w:proofErr w:type="spellStart"/>
-      <w:r>
-        <w:rPr>
-          <w:rFonts w:ascii="Arial" w:hAnsi="Arial" w:cs="Arial"/>
-          <w:b/>
-          <w:sz w:val="32"/>
-          <w:szCs w:val="24"/>
-        </w:rPr>
-        <w:t>Dreamallow</w:t>
-      </w:r>
-      <w:proofErr w:type="spellEnd"/>
-      <w:r>
-        <w:rPr>
-          <w:rFonts w:ascii="Arial" w:hAnsi="Arial" w:cs="Arial"/>
-          <w:b/>
-          <w:sz w:val="32"/>
-          <w:szCs w:val="24"/>
-        </w:rPr>
-        <w:t xml:space="preserve"> (Mundo dos Docinhos)</w:t>
+        <w:t>Fase 2 – Dreamallow (Mundo dos Docinhos)</w:t>
       </w:r>
     </w:p>
     <w:p>
@@ -583,61 +541,55 @@
           <w:sz w:val="24"/>
           <w:szCs w:val="24"/>
         </w:rPr>
-        <w:t xml:space="preserve">O mundo dos docinhos, também conhecido como </w:t>
-      </w:r>
-      <w:proofErr w:type="spellStart"/>
-      <w:r>
-        <w:rPr>
-          <w:rFonts w:ascii="Arial" w:hAnsi="Arial" w:cs="Arial"/>
-          <w:sz w:val="24"/>
-          <w:szCs w:val="24"/>
-        </w:rPr>
-        <w:t>Dreamallow</w:t>
-      </w:r>
-      <w:proofErr w:type="spellEnd"/>
-      <w:r>
-        <w:rPr>
-          <w:rFonts w:ascii="Arial" w:hAnsi="Arial" w:cs="Arial"/>
-          <w:sz w:val="24"/>
-          <w:szCs w:val="24"/>
-        </w:rPr>
-        <w:t xml:space="preserve">, é um dos planetas recentemente descoberto com apenas </w:t>
-      </w:r>
-      <w:proofErr w:type="gramStart"/>
-      <w:r>
-        <w:rPr>
-          <w:rFonts w:ascii="Arial" w:hAnsi="Arial" w:cs="Arial"/>
-          <w:sz w:val="24"/>
-          <w:szCs w:val="24"/>
-        </w:rPr>
-        <w:t>7</w:t>
-      </w:r>
-      <w:proofErr w:type="gramEnd"/>
-      <w:r>
-        <w:rPr>
-          <w:rFonts w:ascii="Arial" w:hAnsi="Arial" w:cs="Arial"/>
-          <w:sz w:val="24"/>
-          <w:szCs w:val="24"/>
-        </w:rPr>
-        <w:t xml:space="preserve"> anos de existência. É um lugar totalmente mágico criado pela feiticeira </w:t>
-      </w:r>
-      <w:proofErr w:type="spellStart"/>
-      <w:r>
-        <w:rPr>
-          <w:rFonts w:ascii="Arial" w:hAnsi="Arial" w:cs="Arial"/>
-          <w:sz w:val="24"/>
-          <w:szCs w:val="24"/>
-        </w:rPr>
-        <w:t>Akaxia</w:t>
-      </w:r>
-      <w:proofErr w:type="spellEnd"/>
-      <w:r>
-        <w:rPr>
-          <w:rFonts w:ascii="Arial" w:hAnsi="Arial" w:cs="Arial"/>
-          <w:sz w:val="24"/>
-          <w:szCs w:val="24"/>
-        </w:rPr>
-        <w:t xml:space="preserve">. Sua mágica sobrenatural teve poder suficiente para a criação deste pequenino local, porém muito bonito e alegre. </w:t>
+        <w:t>O mundo dos docinhos, também con</w:t>
+      </w:r>
+      <w:r>
+        <w:rPr>
+          <w:rFonts w:ascii="Arial" w:hAnsi="Arial" w:cs="Arial"/>
+          <w:sz w:val="24"/>
+          <w:szCs w:val="24"/>
+        </w:rPr>
+        <w:t>hecido como Dreamallow, é um</w:t>
+      </w:r>
+      <w:r>
+        <w:rPr>
+          <w:rFonts w:ascii="Arial" w:hAnsi="Arial" w:cs="Arial"/>
+          <w:sz w:val="24"/>
+          <w:szCs w:val="24"/>
+        </w:rPr>
+        <w:t xml:space="preserve"> p</w:t>
+      </w:r>
+      <w:r>
+        <w:rPr>
+          <w:rFonts w:ascii="Arial" w:hAnsi="Arial" w:cs="Arial"/>
+          <w:sz w:val="24"/>
+          <w:szCs w:val="24"/>
+        </w:rPr>
+        <w:t>laneta</w:t>
+      </w:r>
+      <w:r>
+        <w:rPr>
+          <w:rFonts w:ascii="Arial" w:hAnsi="Arial" w:cs="Arial"/>
+          <w:sz w:val="24"/>
+          <w:szCs w:val="24"/>
+        </w:rPr>
+        <w:t xml:space="preserve"> rece</w:t>
+      </w:r>
+      <w:r>
+        <w:rPr>
+          <w:rFonts w:ascii="Arial" w:hAnsi="Arial" w:cs="Arial"/>
+          <w:sz w:val="24"/>
+          <w:szCs w:val="24"/>
+        </w:rPr>
+        <w:t>ntemente descoberto com apenas sete</w:t>
+      </w:r>
+      <w:r>
+        <w:rPr>
+          <w:rFonts w:ascii="Arial" w:hAnsi="Arial" w:cs="Arial"/>
+          <w:sz w:val="24"/>
+          <w:szCs w:val="24"/>
+        </w:rPr>
+        <w:t xml:space="preserve"> anos de existência. É um lugar totalmente mágico criado pela feiticeira Akaxia. Sua mágica sobrenatural teve poder suficiente para a criação deste pequenino local, porém muito bonito e alegre. </w:t>
       </w:r>
     </w:p>
     <w:p>
@@ -657,25 +609,41 @@
           <w:sz w:val="24"/>
           <w:szCs w:val="24"/>
         </w:rPr>
-        <w:t xml:space="preserve">O problema é que algumas coisas estranhas estão acontecendo por lá, </w:t>
-      </w:r>
-      <w:proofErr w:type="spellStart"/>
-      <w:r>
-        <w:rPr>
-          <w:rFonts w:ascii="Arial" w:hAnsi="Arial" w:cs="Arial"/>
-          <w:sz w:val="24"/>
-          <w:szCs w:val="24"/>
-        </w:rPr>
-        <w:t>Akaxia</w:t>
-      </w:r>
-      <w:proofErr w:type="spellEnd"/>
-      <w:r>
-        <w:rPr>
-          <w:rFonts w:ascii="Arial" w:hAnsi="Arial" w:cs="Arial"/>
-          <w:sz w:val="24"/>
-          <w:szCs w:val="24"/>
-        </w:rPr>
-        <w:t xml:space="preserve"> está desaparecida e os habitantes estão preocupados com alguns seres diferentes que estão aparecendo na vizinhança. Algumas pessoas já fugiram, dizendo que este planeta está corrompido por alguma forma maléfica.</w:t>
+        <w:t>O problema é que algumas coisas estranhas estão acontecendo por lá, Akaxia está desaparecida e os habitantes estão preocupados com alguns seres diferentes que estão aparecendo na vizinha</w:t>
+      </w:r>
+      <w:r>
+        <w:rPr>
+          <w:rFonts w:ascii="Arial" w:hAnsi="Arial" w:cs="Arial"/>
+          <w:sz w:val="24"/>
+          <w:szCs w:val="24"/>
+        </w:rPr>
+        <w:t>nça. Algumas pessoas já fugiram</w:t>
+      </w:r>
+      <w:r>
+        <w:rPr>
+          <w:rFonts w:ascii="Arial" w:hAnsi="Arial" w:cs="Arial"/>
+          <w:sz w:val="24"/>
+          <w:szCs w:val="24"/>
+        </w:rPr>
+        <w:t xml:space="preserve"> dizendo que este planeta está corrompido por alguma forma maléfica</w:t>
+      </w:r>
+      <w:r>
+        <w:rPr>
+          <w:rFonts w:ascii="Arial" w:hAnsi="Arial" w:cs="Arial"/>
+          <w:sz w:val="24"/>
+          <w:szCs w:val="24"/>
+        </w:rPr>
+        <w:t xml:space="preserve"> e outras ainda procuram por alguma solução para o que está acontecendo, mas não sabem até quando tudo permanecerá desta maneira</w:t>
+      </w:r>
+      <w:bookmarkStart w:id="0" w:name="_GoBack"/>
+      <w:bookmarkEnd w:id="0"/>
+      <w:r>
+        <w:rPr>
+          <w:rFonts w:ascii="Arial" w:hAnsi="Arial" w:cs="Arial"/>
+          <w:sz w:val="24"/>
+          <w:szCs w:val="24"/>
+        </w:rPr>
+        <w:t>.</w:t>
       </w:r>
     </w:p>
     <w:p>
@@ -1367,7 +1335,7 @@
 </file>
 
 <file path=customXml/itemProps1.xml><?xml version="1.0" encoding="utf-8"?>
-<ds:datastoreItem xmlns:ds="http://schemas.openxmlformats.org/officeDocument/2006/customXml" ds:itemID="{5BDB7000-8F11-4367-A435-1781BE51499A}">
+<ds:datastoreItem xmlns:ds="http://schemas.openxmlformats.org/officeDocument/2006/customXml" ds:itemID="{ED583AE5-F186-4414-A2E6-07AF8794AED5}">
   <ds:schemaRefs>
     <ds:schemaRef ds:uri="http://schemas.openxmlformats.org/officeDocument/2006/bibliography"/>
   </ds:schemaRefs>

</xml_diff>